<commit_message>
fixed the dropdown toggle
</commit_message>
<xml_diff>
--- a/public/documents/document.docx
+++ b/public/documents/document.docx
@@ -3998,23 +3998,22 @@
                                       <w:sz w:val="16"/>
                                       <w:szCs w:val="16"/>
                                     </w:rPr>
-                                    <w:t xml:space="preserve">            Findings: _</w:t>
+                                    <w:t xml:space="preserve">         Findings: </w:t>
                                   </w:r>
                                   <w:r>
                                     <w:rPr>
-                                      <w:rFonts w:hint="default"/>
-                                      <w:sz w:val="16"/>
-                                      <w:szCs w:val="16"/>
-                                      <w:lang w:val="en-PH"/>
-                                    </w:rPr>
-                                    <w:t>${obo_findings}</w:t>
+                                      <w:sz w:val="16"/>
+                                      <w:szCs w:val="16"/>
+                                      <w:u w:val="single"/>
+                                    </w:rPr>
+                                    <w:t>_</w:t>
                                   </w:r>
                                   <w:r>
                                     <w:rPr>
                                       <w:sz w:val="16"/>
                                       <w:szCs w:val="16"/>
                                     </w:rPr>
-                                    <w:t>______________________________________________</w:t>
+                                    <w:t>_____________________________________________</w:t>
                                   </w:r>
                                 </w:p>
                               </w:txbxContent>
@@ -4030,7 +4029,7 @@
                 </mc:Choice>
                 <mc:Fallback>
                   <w:pict>
-                    <v:shape id="Text Box 19" o:spid="_x0000_s1026" o:spt="202" type="#_x0000_t202" style="position:absolute;left:0pt;margin-left:121.35pt;margin-top:8.95pt;height:16.75pt;width:419.65pt;z-index:251664384;mso-width-relative:page;mso-height-relative:page;" filled="f" stroked="f" coordsize="21600,21600" o:gfxdata="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">
+                    <v:shape id="Text Box 19" o:spid="_x0000_s1026" o:spt="202" type="#_x0000_t202" style="position:absolute;left:0pt;margin-left:121.35pt;margin-top:8.95pt;height:16.75pt;width:419.65pt;z-index:251664384;mso-width-relative:page;mso-height-relative:page;" filled="f" stroked="f" coordsize="21600,21600" o:gfxdata="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">
                       <v:fill on="f" focussize="0,0"/>
                       <v:stroke on="f"/>
                       <v:imagedata o:title=""/>
@@ -4077,23 +4076,22 @@
                                 <w:sz w:val="16"/>
                                 <w:szCs w:val="16"/>
                               </w:rPr>
-                              <w:t xml:space="preserve">            Findings: _</w:t>
+                              <w:t xml:space="preserve">         Findings: </w:t>
                             </w:r>
                             <w:r>
                               <w:rPr>
-                                <w:rFonts w:hint="default"/>
-                                <w:sz w:val="16"/>
-                                <w:szCs w:val="16"/>
-                                <w:lang w:val="en-PH"/>
-                              </w:rPr>
-                              <w:t>${obo_findings}</w:t>
+                                <w:sz w:val="16"/>
+                                <w:szCs w:val="16"/>
+                                <w:u w:val="single"/>
+                              </w:rPr>
+                              <w:t>_</w:t>
                             </w:r>
                             <w:r>
                               <w:rPr>
                                 <w:sz w:val="16"/>
                                 <w:szCs w:val="16"/>
                               </w:rPr>
-                              <w:t>______________________________________________</w:t>
+                              <w:t>_____________________________________________</w:t>
                             </w:r>
                           </w:p>
                         </w:txbxContent>
@@ -4229,15 +4227,6 @@
                                   <a:schemeClr val="tx1"/>
                                 </a:solidFill>
                               </a:ln>
-                              <a:extLst>
-                                <a:ext uri="{909E8E84-426E-40DD-AFC4-6F175D3DCCD1}">
-                                  <a14:hiddenFill xmlns:a14="http://schemas.microsoft.com/office/drawing/2010/main">
-                                    <a:solidFill>
-                                      <a:schemeClr val="lt1"/>
-                                    </a:solidFill>
-                                  </a14:hiddenFill>
-                                </a:ext>
-                              </a:extLst>
                             </wps:spPr>
                             <wps:style>
                               <a:lnRef idx="2">
@@ -4277,7 +4266,7 @@
                 </mc:Choice>
                 <mc:Fallback>
                   <w:pict>
-                    <v:rect id="_x0000_s1026" o:spid="_x0000_s1026" o:spt="1" style="position:absolute;left:0pt;margin-left:-1.35pt;margin-top:3.2pt;height:8.5pt;width:14.35pt;z-index:251688960;v-text-anchor:middle;mso-width-relative:page;mso-height-relative:page;" filled="f" stroked="t" coordsize="21600,21600" o:gfxdata="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">
+                    <v:rect id="_x0000_s1026" o:spid="_x0000_s1026" o:spt="1" style="position:absolute;left:0pt;margin-left:-1.35pt;margin-top:3.2pt;height:8.5pt;width:14.35pt;z-index:251688960;v-text-anchor:middle;mso-width-relative:page;mso-height-relative:page;" filled="f" stroked="t" coordsize="21600,21600" o:gfxdata="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">
                       <v:fill on="f" focussize="0,0"/>
                       <v:stroke weight="1pt" color="#000000 [3213]" miterlimit="8" joinstyle="miter"/>
                       <v:imagedata o:title=""/>
@@ -4530,7 +4519,7 @@
                 </mc:Choice>
                 <mc:Fallback>
                   <w:pict>
-                    <v:rect id="Rectangle 18" o:spid="_x0000_s1026" o:spt="1" style="position:absolute;left:0pt;margin-left:125.85pt;margin-top:1.6pt;height:9pt;width:9pt;z-index:251663360;mso-width-relative:page;mso-height-relative:page;" fillcolor="#FFFFFF" filled="t" stroked="t" coordsize="21600,21600" o:gfxdata="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">
+                    <v:rect id="Rectangle 18" o:spid="_x0000_s1026" o:spt="1" style="position:absolute;left:0pt;margin-left:125.85pt;margin-top:1.6pt;height:9pt;width:9pt;z-index:251663360;mso-width-relative:page;mso-height-relative:page;" fillcolor="#FFFFFF" filled="t" stroked="t" coordsize="21600,21600" o:gfxdata="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">
                       <v:fill on="t" focussize="0,0"/>
                       <v:stroke color="#000000" miterlimit="8" joinstyle="miter"/>
                       <v:imagedata o:title=""/>

</xml_diff>

<commit_message>
added university physician word
</commit_message>
<xml_diff>
--- a/public/documents/document.docx
+++ b/public/documents/document.docx
@@ -3912,8 +3912,6 @@
                 <w:szCs w:val="20"/>
               </w:rPr>
             </w:pPr>
-            <w:bookmarkStart w:id="0" w:name="_GoBack"/>
-            <w:bookmarkEnd w:id="0"/>
             <w:r>
               <w:rPr>
                 <w:rFonts w:ascii="Arial" w:hAnsi="Arial" w:cs="Arial"/>
@@ -4204,8 +4202,8 @@
                       <wp:positionV relativeFrom="paragraph">
                         <wp:posOffset>40640</wp:posOffset>
                       </wp:positionV>
-                      <wp:extent cx="182245" cy="107950"/>
-                      <wp:effectExtent l="6350" t="6350" r="14605" b="12700"/>
+                      <wp:extent cx="126365" cy="107950"/>
+                      <wp:effectExtent l="6350" t="6350" r="6985" b="12700"/>
                       <wp:wrapNone/>
                       <wp:docPr id="32" name="Rectangles 32"/>
                       <wp:cNvGraphicFramePr/>
@@ -4216,7 +4214,7 @@
                             <wps:spPr>
                               <a:xfrm>
                                 <a:off x="1725295" y="4637405"/>
-                                <a:ext cx="182245" cy="107950"/>
+                                <a:ext cx="126365" cy="107950"/>
                               </a:xfrm>
                               <a:prstGeom prst="rect">
                                 <a:avLst/>
@@ -4266,7 +4264,7 @@
                 </mc:Choice>
                 <mc:Fallback>
                   <w:pict>
-                    <v:rect id="_x0000_s1026" o:spid="_x0000_s1026" o:spt="1" style="position:absolute;left:0pt;margin-left:-1.35pt;margin-top:3.2pt;height:8.5pt;width:14.35pt;z-index:251688960;v-text-anchor:middle;mso-width-relative:page;mso-height-relative:page;" filled="f" stroked="t" coordsize="21600,21600" o:gfxdata="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">
+                    <v:rect id="_x0000_s1026" o:spid="_x0000_s1026" o:spt="1" style="position:absolute;left:0pt;margin-left:-1.35pt;margin-top:3.2pt;height:8.5pt;width:9.95pt;z-index:251688960;v-text-anchor:middle;mso-width-relative:page;mso-height-relative:page;" filled="f" stroked="t" coordsize="21600,21600" o:gfxdata="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">
                       <v:fill on="f" focussize="0,0"/>
                       <v:stroke weight="1pt" color="#000000 [3213]" miterlimit="8" joinstyle="miter"/>
                       <v:imagedata o:title=""/>
@@ -8092,6 +8090,8 @@
                 <w:szCs w:val="20"/>
               </w:rPr>
             </w:pPr>
+            <w:bookmarkStart w:id="0" w:name="_GoBack"/>
+            <w:bookmarkEnd w:id="0"/>
             <w:r>
               <w:rPr>
                 <w:rFonts w:ascii="Arial" w:hAnsi="Arial" w:cs="Arial"/>
@@ -8308,20 +8308,59 @@
                                 <w:p>
                                   <w:pPr>
                                     <w:spacing w:after="0"/>
-                                    <w:jc w:val="center"/>
-                                    <w:rPr>
-                                      <w:rFonts w:ascii="Arial" w:hAnsi="Arial" w:cs="Arial"/>
-                                      <w:sz w:val="16"/>
-                                      <w:szCs w:val="16"/>
+                                    <w:jc w:val="both"/>
+                                    <w:rPr>
+                                      <w:rFonts w:hint="default" w:ascii="Arial" w:hAnsi="Arial" w:cs="Arial"/>
+                                      <w:i/>
+                                      <w:iCs/>
+                                      <w:sz w:val="16"/>
+                                      <w:szCs w:val="16"/>
+                                      <w:lang w:val="en-US"/>
                                     </w:rPr>
                                   </w:pPr>
                                   <w:r>
                                     <w:rPr>
-                                      <w:rFonts w:ascii="Arial" w:hAnsi="Arial" w:cs="Arial"/>
-                                      <w:sz w:val="16"/>
-                                      <w:szCs w:val="16"/>
-                                    </w:rPr>
-                                    <w:t>Drs. CRISTIA MARIE J. POSADAS- FLORES. M.D</w:t>
+                                      <w:rFonts w:hint="default" w:ascii="Arial" w:hAnsi="Arial" w:cs="Arial"/>
+                                      <w:i/>
+                                      <w:iCs/>
+                                      <w:sz w:val="16"/>
+                                      <w:szCs w:val="16"/>
+                                      <w:lang w:val="en-US"/>
+                                    </w:rPr>
+                                    <w:tab/>
+                                  </w:r>
+                                  <w:r>
+                                    <w:rPr>
+                                      <w:rFonts w:hint="default" w:ascii="Arial" w:hAnsi="Arial" w:cs="Arial"/>
+                                      <w:i w:val="0"/>
+                                      <w:iCs w:val="0"/>
+                                      <w:sz w:val="16"/>
+                                      <w:szCs w:val="16"/>
+                                      <w:lang w:val="en-US"/>
+                                    </w:rPr>
+                                    <w:t>${</w:t>
+                                  </w:r>
+                                  <w:r>
+                                    <w:rPr>
+                                      <w:rFonts w:hint="default" w:ascii="Arial" w:hAnsi="Arial"/>
+                                      <w:i w:val="0"/>
+                                      <w:iCs w:val="0"/>
+                                      <w:sz w:val="16"/>
+                                      <w:szCs w:val="16"/>
+                                      <w:lang w:val="en-US"/>
+                                    </w:rPr>
+                                    <w:t>university_physician_examine</w:t>
+                                  </w:r>
+                                  <w:r>
+                                    <w:rPr>
+                                      <w:rFonts w:hint="default" w:ascii="Arial" w:hAnsi="Arial" w:cs="Arial"/>
+                                      <w:i w:val="0"/>
+                                      <w:iCs w:val="0"/>
+                                      <w:sz w:val="16"/>
+                                      <w:szCs w:val="16"/>
+                                      <w:lang w:val="en-US"/>
+                                    </w:rPr>
+                                    <w:t>}</w:t>
                                   </w:r>
                                 </w:p>
                                 <w:p>
@@ -8370,20 +8409,59 @@
                           <w:p>
                             <w:pPr>
                               <w:spacing w:after="0"/>
-                              <w:jc w:val="center"/>
-                              <w:rPr>
-                                <w:rFonts w:ascii="Arial" w:hAnsi="Arial" w:cs="Arial"/>
-                                <w:sz w:val="16"/>
-                                <w:szCs w:val="16"/>
+                              <w:jc w:val="both"/>
+                              <w:rPr>
+                                <w:rFonts w:hint="default" w:ascii="Arial" w:hAnsi="Arial" w:cs="Arial"/>
+                                <w:i/>
+                                <w:iCs/>
+                                <w:sz w:val="16"/>
+                                <w:szCs w:val="16"/>
+                                <w:lang w:val="en-US"/>
                               </w:rPr>
                             </w:pPr>
                             <w:r>
                               <w:rPr>
-                                <w:rFonts w:ascii="Arial" w:hAnsi="Arial" w:cs="Arial"/>
-                                <w:sz w:val="16"/>
-                                <w:szCs w:val="16"/>
-                              </w:rPr>
-                              <w:t>Drs. CRISTIA MARIE J. POSADAS- FLORES. M.D</w:t>
+                                <w:rFonts w:hint="default" w:ascii="Arial" w:hAnsi="Arial" w:cs="Arial"/>
+                                <w:i/>
+                                <w:iCs/>
+                                <w:sz w:val="16"/>
+                                <w:szCs w:val="16"/>
+                                <w:lang w:val="en-US"/>
+                              </w:rPr>
+                              <w:tab/>
+                            </w:r>
+                            <w:r>
+                              <w:rPr>
+                                <w:rFonts w:hint="default" w:ascii="Arial" w:hAnsi="Arial" w:cs="Arial"/>
+                                <w:i w:val="0"/>
+                                <w:iCs w:val="0"/>
+                                <w:sz w:val="16"/>
+                                <w:szCs w:val="16"/>
+                                <w:lang w:val="en-US"/>
+                              </w:rPr>
+                              <w:t>${</w:t>
+                            </w:r>
+                            <w:r>
+                              <w:rPr>
+                                <w:rFonts w:hint="default" w:ascii="Arial" w:hAnsi="Arial"/>
+                                <w:i w:val="0"/>
+                                <w:iCs w:val="0"/>
+                                <w:sz w:val="16"/>
+                                <w:szCs w:val="16"/>
+                                <w:lang w:val="en-US"/>
+                              </w:rPr>
+                              <w:t>university_physician_examine</w:t>
+                            </w:r>
+                            <w:r>
+                              <w:rPr>
+                                <w:rFonts w:hint="default" w:ascii="Arial" w:hAnsi="Arial" w:cs="Arial"/>
+                                <w:i w:val="0"/>
+                                <w:iCs w:val="0"/>
+                                <w:sz w:val="16"/>
+                                <w:szCs w:val="16"/>
+                                <w:lang w:val="en-US"/>
+                              </w:rPr>
+                              <w:t>}</w:t>
                             </w:r>
                           </w:p>
                           <w:p>

</xml_diff>